<commit_message>
included docker compose file
</commit_message>
<xml_diff>
--- a/document.docx
+++ b/document.docx
@@ -6,13 +6,23 @@
       <w:pPr>
         <w:ind w:left="720" w:hanging="360"/>
       </w:pPr>
-      <w:r>
-        <w:t>Password manager</w:t>
-      </w:r>
-    </w:p>
-    <w:p>
-      <w:pPr>
-        <w:pStyle w:val="Luettelokappale"/>
+      <w:proofErr w:type="spellStart"/>
+      <w:r>
+        <w:t>Password</w:t>
+      </w:r>
+      <w:proofErr w:type="spellEnd"/>
+      <w:r>
+        <w:t xml:space="preserve"> </w:t>
+      </w:r>
+      <w:proofErr w:type="spellStart"/>
+      <w:r>
+        <w:t>manager</w:t>
+      </w:r>
+      <w:proofErr w:type="spellEnd"/>
+    </w:p>
+    <w:p>
+      <w:pPr>
+        <w:pStyle w:val="ListParagraph"/>
         <w:numPr>
           <w:ilvl w:val="0"/>
           <w:numId w:val="1"/>
@@ -36,7 +46,7 @@
     </w:p>
     <w:p>
       <w:pPr>
-        <w:pStyle w:val="Luettelokappale"/>
+        <w:pStyle w:val="ListParagraph"/>
         <w:numPr>
           <w:ilvl w:val="0"/>
           <w:numId w:val="1"/>
@@ -66,7 +76,7 @@
     </w:p>
     <w:p>
       <w:pPr>
-        <w:pStyle w:val="Luettelokappale"/>
+        <w:pStyle w:val="ListParagraph"/>
         <w:numPr>
           <w:ilvl w:val="0"/>
           <w:numId w:val="1"/>
@@ -90,7 +100,7 @@
     </w:p>
     <w:p>
       <w:pPr>
-        <w:pStyle w:val="Luettelokappale"/>
+        <w:pStyle w:val="ListParagraph"/>
         <w:numPr>
           <w:ilvl w:val="1"/>
           <w:numId w:val="1"/>
@@ -108,7 +118,7 @@
       <w:hyperlink r:id="rId5" w:history="1">
         <w:r>
           <w:rPr>
-            <w:rStyle w:val="Hyperlinkki"/>
+            <w:rStyle w:val="Hyperlink"/>
             <w:lang w:val="en-US"/>
           </w:rPr>
           <w:t>https://learn.microsoft.com/en-us/dotnet/api/system.security.cryptography.randomnumbergenerator?view=net-8.0</w:t>
@@ -117,13 +127,13 @@
     </w:p>
     <w:p>
       <w:pPr>
-        <w:pStyle w:val="Luettelokappale"/>
+        <w:pStyle w:val="ListParagraph"/>
         <w:numPr>
           <w:ilvl w:val="1"/>
           <w:numId w:val="1"/>
         </w:numPr>
         <w:rPr>
-          <w:rStyle w:val="Hyperlinkki"/>
+          <w:rStyle w:val="Hyperlink"/>
           <w:color w:val="auto"/>
           <w:u w:val="none"/>
           <w:lang w:val="en-US"/>
@@ -138,7 +148,7 @@
       <w:hyperlink r:id="rId6" w:history="1">
         <w:r>
           <w:rPr>
-            <w:rStyle w:val="Hyperlinkki"/>
+            <w:rStyle w:val="Hyperlink"/>
             <w:lang w:val="en-US"/>
           </w:rPr>
           <w:t>https://learn.microsoft.com/en-us/dotnet/api/microsoft.aspnetcore.identity.passwordhasher-1?view=aspnetcore-8.0</w:t>
@@ -147,7 +157,7 @@
     </w:p>
     <w:p>
       <w:pPr>
-        <w:pStyle w:val="Luettelokappale"/>
+        <w:pStyle w:val="ListParagraph"/>
         <w:numPr>
           <w:ilvl w:val="0"/>
           <w:numId w:val="1"/>
@@ -165,7 +175,7 @@
     </w:p>
     <w:p>
       <w:pPr>
-        <w:pStyle w:val="Luettelokappale"/>
+        <w:pStyle w:val="ListParagraph"/>
         <w:numPr>
           <w:ilvl w:val="1"/>
           <w:numId w:val="1"/>
@@ -180,10 +190,10 @@
         </w:rPr>
         <w:t xml:space="preserve">Creating salt: </w:t>
       </w:r>
-      <w:hyperlink r:id="rId7" w:history="1">
+      <w:hyperlink r:id="rId7" w:anchor="securelySeeded" w:history="1">
         <w:r>
           <w:rPr>
-            <w:rStyle w:val="Hyperlinkki"/>
+            <w:rStyle w:val="Hyperlink"/>
             <w:lang w:val="en-US"/>
           </w:rPr>
           <w:t>https://doc.qt.io/qt-6/qrandomgenerator.html#securelySeeded</w:t>
@@ -192,7 +202,7 @@
     </w:p>
     <w:p>
       <w:pPr>
-        <w:pStyle w:val="Luettelokappale"/>
+        <w:pStyle w:val="ListParagraph"/>
         <w:numPr>
           <w:ilvl w:val="1"/>
           <w:numId w:val="1"/>
@@ -210,7 +220,7 @@
       <w:hyperlink r:id="rId8" w:history="1">
         <w:r>
           <w:rPr>
-            <w:rStyle w:val="Hyperlinkki"/>
+            <w:rStyle w:val="Hyperlink"/>
             <w:lang w:val="en-US"/>
           </w:rPr>
           <w:t>https://doc.qt.io/qt-5/qcryptographichash.html</w:t>
@@ -219,7 +229,7 @@
     </w:p>
     <w:p>
       <w:pPr>
-        <w:pStyle w:val="Luettelokappale"/>
+        <w:pStyle w:val="ListParagraph"/>
         <w:numPr>
           <w:ilvl w:val="0"/>
           <w:numId w:val="1"/>
@@ -228,16 +238,24 @@
           <w:lang w:val="en-US"/>
         </w:rPr>
       </w:pPr>
-      <w:r>
-        <w:rPr>
-          <w:lang w:val="en-US"/>
-        </w:rPr>
-        <w:t>ElephantSQL if wanting to host these on outside service. Secure?</w:t>
-      </w:r>
-    </w:p>
-    <w:p>
-      <w:pPr>
-        <w:pStyle w:val="Luettelokappale"/>
+      <w:proofErr w:type="spellStart"/>
+      <w:r>
+        <w:rPr>
+          <w:lang w:val="en-US"/>
+        </w:rPr>
+        <w:t>ElephantSQL</w:t>
+      </w:r>
+      <w:proofErr w:type="spellEnd"/>
+      <w:r>
+        <w:rPr>
+          <w:lang w:val="en-US"/>
+        </w:rPr>
+        <w:t xml:space="preserve"> if wanting to host these on outside service. Secure?</w:t>
+      </w:r>
+    </w:p>
+    <w:p>
+      <w:pPr>
+        <w:pStyle w:val="ListParagraph"/>
         <w:numPr>
           <w:ilvl w:val="0"/>
           <w:numId w:val="1"/>
@@ -246,11 +264,19 @@
           <w:lang w:val="en-US"/>
         </w:rPr>
       </w:pPr>
-      <w:r>
-        <w:rPr>
-          <w:lang w:val="en-US"/>
-        </w:rPr>
-        <w:t>dockerize server and database</w:t>
+      <w:proofErr w:type="spellStart"/>
+      <w:r>
+        <w:rPr>
+          <w:lang w:val="en-US"/>
+        </w:rPr>
+        <w:t>dockerize</w:t>
+      </w:r>
+      <w:proofErr w:type="spellEnd"/>
+      <w:r>
+        <w:rPr>
+          <w:lang w:val="en-US"/>
+        </w:rPr>
+        <w:t xml:space="preserve"> server and database</w:t>
       </w:r>
       <w:r>
         <w:rPr>
@@ -261,7 +287,7 @@
     </w:p>
     <w:p>
       <w:pPr>
-        <w:pStyle w:val="Luettelokappale"/>
+        <w:pStyle w:val="ListParagraph"/>
         <w:numPr>
           <w:ilvl w:val="0"/>
           <w:numId w:val="1"/>
@@ -274,20 +300,12 @@
         <w:rPr>
           <w:lang w:val="en-US"/>
         </w:rPr>
-        <w:t xml:space="preserve">validate and sanitize the input coming from the </w:t>
-      </w:r>
-      <w:proofErr w:type="gramStart"/>
-      <w:r>
-        <w:rPr>
-          <w:lang w:val="en-US"/>
-        </w:rPr>
-        <w:t>application</w:t>
-      </w:r>
-      <w:proofErr w:type="gramEnd"/>
-    </w:p>
-    <w:p>
-      <w:pPr>
-        <w:pStyle w:val="Luettelokappale"/>
+        <w:t>validate and sanitize the input coming from the application</w:t>
+      </w:r>
+    </w:p>
+    <w:p>
+      <w:pPr>
+        <w:pStyle w:val="ListParagraph"/>
         <w:numPr>
           <w:ilvl w:val="0"/>
           <w:numId w:val="1"/>
@@ -305,7 +323,7 @@
     </w:p>
     <w:p>
       <w:pPr>
-        <w:pStyle w:val="Luettelokappale"/>
+        <w:pStyle w:val="ListParagraph"/>
         <w:numPr>
           <w:ilvl w:val="0"/>
           <w:numId w:val="1"/>
@@ -318,16 +336,8 @@
         <w:rPr>
           <w:lang w:val="en-US"/>
         </w:rPr>
-        <w:t xml:space="preserve">Https to transfer data between server and </w:t>
-      </w:r>
-      <w:proofErr w:type="gramStart"/>
-      <w:r>
-        <w:rPr>
-          <w:lang w:val="en-US"/>
-        </w:rPr>
-        <w:t>application</w:t>
-      </w:r>
-      <w:proofErr w:type="gramEnd"/>
+        <w:t>Https to transfer data between server and application</w:t>
+      </w:r>
     </w:p>
     <w:p>
       <w:pPr>
@@ -344,7 +354,7 @@
     </w:p>
     <w:p>
       <w:pPr>
-        <w:pStyle w:val="Luettelokappale"/>
+        <w:pStyle w:val="ListParagraph"/>
         <w:numPr>
           <w:ilvl w:val="0"/>
           <w:numId w:val="2"/>
@@ -362,7 +372,7 @@
     </w:p>
     <w:p>
       <w:pPr>
-        <w:pStyle w:val="Luettelokappale"/>
+        <w:pStyle w:val="ListParagraph"/>
         <w:numPr>
           <w:ilvl w:val="0"/>
           <w:numId w:val="2"/>
@@ -375,20 +385,12 @@
         <w:rPr>
           <w:lang w:val="en-US"/>
         </w:rPr>
-        <w:t xml:space="preserve">normal password is encrypted with derived key as encryption </w:t>
-      </w:r>
-      <w:proofErr w:type="gramStart"/>
-      <w:r>
-        <w:rPr>
-          <w:lang w:val="en-US"/>
-        </w:rPr>
-        <w:t>key</w:t>
-      </w:r>
-      <w:proofErr w:type="gramEnd"/>
-    </w:p>
-    <w:p>
-      <w:pPr>
-        <w:pStyle w:val="Luettelokappale"/>
+        <w:t>normal password is encrypted with derived key as encryption key</w:t>
+      </w:r>
+    </w:p>
+    <w:p>
+      <w:pPr>
+        <w:pStyle w:val="ListParagraph"/>
         <w:numPr>
           <w:ilvl w:val="0"/>
           <w:numId w:val="2"/>
@@ -401,20 +403,12 @@
         <w:rPr>
           <w:lang w:val="en-US"/>
         </w:rPr>
-        <w:t xml:space="preserve">encrypted password is sent to server via </w:t>
-      </w:r>
-      <w:proofErr w:type="gramStart"/>
-      <w:r>
-        <w:rPr>
-          <w:lang w:val="en-US"/>
-        </w:rPr>
-        <w:t>https</w:t>
-      </w:r>
-      <w:proofErr w:type="gramEnd"/>
-    </w:p>
-    <w:p>
-      <w:pPr>
-        <w:pStyle w:val="Luettelokappale"/>
+        <w:t>encrypted password is sent to server via https</w:t>
+      </w:r>
+    </w:p>
+    <w:p>
+      <w:pPr>
+        <w:pStyle w:val="ListParagraph"/>
         <w:numPr>
           <w:ilvl w:val="0"/>
           <w:numId w:val="2"/>
@@ -427,16 +421,8 @@
         <w:rPr>
           <w:lang w:val="en-US"/>
         </w:rPr>
-        <w:t xml:space="preserve">password is then stored in the </w:t>
-      </w:r>
-      <w:proofErr w:type="gramStart"/>
-      <w:r>
-        <w:rPr>
-          <w:lang w:val="en-US"/>
-        </w:rPr>
-        <w:t>database</w:t>
-      </w:r>
-      <w:proofErr w:type="gramEnd"/>
+        <w:t>password is then stored in the database</w:t>
+      </w:r>
     </w:p>
     <w:p>
       <w:pPr>
@@ -453,7 +439,7 @@
     </w:p>
     <w:p>
       <w:pPr>
-        <w:pStyle w:val="Luettelokappale"/>
+        <w:pStyle w:val="ListParagraph"/>
         <w:numPr>
           <w:ilvl w:val="0"/>
           <w:numId w:val="3"/>
@@ -466,20 +452,12 @@
         <w:rPr>
           <w:lang w:val="en-US"/>
         </w:rPr>
-        <w:t xml:space="preserve">users master password is salted and hashed and is stored in the </w:t>
-      </w:r>
-      <w:proofErr w:type="gramStart"/>
-      <w:r>
-        <w:rPr>
-          <w:lang w:val="en-US"/>
-        </w:rPr>
-        <w:t>database</w:t>
-      </w:r>
-      <w:proofErr w:type="gramEnd"/>
-    </w:p>
-    <w:p>
-      <w:pPr>
-        <w:pStyle w:val="Luettelokappale"/>
+        <w:t>users master password is salted and hashed and is stored in the database</w:t>
+      </w:r>
+    </w:p>
+    <w:p>
+      <w:pPr>
+        <w:pStyle w:val="ListParagraph"/>
         <w:numPr>
           <w:ilvl w:val="0"/>
           <w:numId w:val="3"/>
@@ -492,20 +470,12 @@
         <w:rPr>
           <w:lang w:val="en-US"/>
         </w:rPr>
-        <w:t xml:space="preserve">user logs in with the master </w:t>
-      </w:r>
-      <w:proofErr w:type="gramStart"/>
-      <w:r>
-        <w:rPr>
-          <w:lang w:val="en-US"/>
-        </w:rPr>
-        <w:t>password</w:t>
-      </w:r>
-      <w:proofErr w:type="gramEnd"/>
-    </w:p>
-    <w:p>
-      <w:pPr>
-        <w:pStyle w:val="Luettelokappale"/>
+        <w:t>user logs in with the master password</w:t>
+      </w:r>
+    </w:p>
+    <w:p>
+      <w:pPr>
+        <w:pStyle w:val="ListParagraph"/>
         <w:numPr>
           <w:ilvl w:val="0"/>
           <w:numId w:val="3"/>
@@ -518,12 +488,26 @@
         <w:rPr>
           <w:lang w:val="en-US"/>
         </w:rPr>
-        <w:t>application sents the username to the server to retrieve the salt.</w:t>
-      </w:r>
-    </w:p>
-    <w:p>
-      <w:pPr>
-        <w:pStyle w:val="Luettelokappale"/>
+        <w:t xml:space="preserve">application </w:t>
+      </w:r>
+      <w:proofErr w:type="spellStart"/>
+      <w:r>
+        <w:rPr>
+          <w:lang w:val="en-US"/>
+        </w:rPr>
+        <w:t>sents</w:t>
+      </w:r>
+      <w:proofErr w:type="spellEnd"/>
+      <w:r>
+        <w:rPr>
+          <w:lang w:val="en-US"/>
+        </w:rPr>
+        <w:t xml:space="preserve"> the username to the server to retrieve the salt.</w:t>
+      </w:r>
+    </w:p>
+    <w:p>
+      <w:pPr>
+        <w:pStyle w:val="ListParagraph"/>
         <w:numPr>
           <w:ilvl w:val="0"/>
           <w:numId w:val="3"/>
@@ -536,20 +520,12 @@
         <w:rPr>
           <w:lang w:val="en-US"/>
         </w:rPr>
-        <w:t xml:space="preserve">application then salts and hashes the master </w:t>
-      </w:r>
-      <w:proofErr w:type="gramStart"/>
-      <w:r>
-        <w:rPr>
-          <w:lang w:val="en-US"/>
-        </w:rPr>
-        <w:t>password</w:t>
-      </w:r>
-      <w:proofErr w:type="gramEnd"/>
-    </w:p>
-    <w:p>
-      <w:pPr>
-        <w:pStyle w:val="Luettelokappale"/>
+        <w:t>application then salts and hashes the master password</w:t>
+      </w:r>
+    </w:p>
+    <w:p>
+      <w:pPr>
+        <w:pStyle w:val="ListParagraph"/>
         <w:numPr>
           <w:ilvl w:val="0"/>
           <w:numId w:val="3"/>
@@ -562,20 +538,12 @@
         <w:rPr>
           <w:lang w:val="en-US"/>
         </w:rPr>
-        <w:t xml:space="preserve">that is then sent to server to </w:t>
-      </w:r>
-      <w:proofErr w:type="gramStart"/>
-      <w:r>
-        <w:rPr>
-          <w:lang w:val="en-US"/>
-        </w:rPr>
-        <w:t>compare</w:t>
-      </w:r>
-      <w:proofErr w:type="gramEnd"/>
-    </w:p>
-    <w:p>
-      <w:pPr>
-        <w:pStyle w:val="Luettelokappale"/>
+        <w:t>that is then sent to server to compare</w:t>
+      </w:r>
+    </w:p>
+    <w:p>
+      <w:pPr>
+        <w:pStyle w:val="ListParagraph"/>
         <w:numPr>
           <w:ilvl w:val="0"/>
           <w:numId w:val="3"/>
@@ -620,7 +588,7 @@
     </w:p>
     <w:p>
       <w:pPr>
-        <w:pStyle w:val="Luettelokappale"/>
+        <w:pStyle w:val="ListParagraph"/>
         <w:numPr>
           <w:ilvl w:val="0"/>
           <w:numId w:val="4"/>
@@ -633,20 +601,12 @@
         <w:rPr>
           <w:lang w:val="en-US"/>
         </w:rPr>
-        <w:t xml:space="preserve">users master password is salted and hashed and is stored in the </w:t>
-      </w:r>
-      <w:proofErr w:type="gramStart"/>
-      <w:r>
-        <w:rPr>
-          <w:lang w:val="en-US"/>
-        </w:rPr>
-        <w:t>database</w:t>
-      </w:r>
-      <w:proofErr w:type="gramEnd"/>
-    </w:p>
-    <w:p>
-      <w:pPr>
-        <w:pStyle w:val="Luettelokappale"/>
+        <w:t>users master password is salted and hashed and is stored in the database</w:t>
+      </w:r>
+    </w:p>
+    <w:p>
+      <w:pPr>
+        <w:pStyle w:val="ListParagraph"/>
         <w:numPr>
           <w:ilvl w:val="0"/>
           <w:numId w:val="4"/>
@@ -659,20 +619,12 @@
         <w:rPr>
           <w:lang w:val="en-US"/>
         </w:rPr>
-        <w:t xml:space="preserve">user logs in with the master </w:t>
-      </w:r>
-      <w:proofErr w:type="gramStart"/>
-      <w:r>
-        <w:rPr>
-          <w:lang w:val="en-US"/>
-        </w:rPr>
-        <w:t>password</w:t>
-      </w:r>
-      <w:proofErr w:type="gramEnd"/>
-    </w:p>
-    <w:p>
-      <w:pPr>
-        <w:pStyle w:val="Luettelokappale"/>
+        <w:t>user logs in with the master password</w:t>
+      </w:r>
+    </w:p>
+    <w:p>
+      <w:pPr>
+        <w:pStyle w:val="ListParagraph"/>
         <w:numPr>
           <w:ilvl w:val="0"/>
           <w:numId w:val="4"/>
@@ -685,12 +637,26 @@
         <w:rPr>
           <w:lang w:val="en-US"/>
         </w:rPr>
-        <w:t>application sents the username to the server to retrieve the salt.</w:t>
-      </w:r>
-    </w:p>
-    <w:p>
-      <w:pPr>
-        <w:pStyle w:val="Luettelokappale"/>
+        <w:t xml:space="preserve">application </w:t>
+      </w:r>
+      <w:proofErr w:type="spellStart"/>
+      <w:r>
+        <w:rPr>
+          <w:lang w:val="en-US"/>
+        </w:rPr>
+        <w:t>sents</w:t>
+      </w:r>
+      <w:proofErr w:type="spellEnd"/>
+      <w:r>
+        <w:rPr>
+          <w:lang w:val="en-US"/>
+        </w:rPr>
+        <w:t xml:space="preserve"> the username to the server to retrieve the salt.</w:t>
+      </w:r>
+    </w:p>
+    <w:p>
+      <w:pPr>
+        <w:pStyle w:val="ListParagraph"/>
         <w:numPr>
           <w:ilvl w:val="0"/>
           <w:numId w:val="4"/>
@@ -703,20 +669,12 @@
         <w:rPr>
           <w:lang w:val="en-US"/>
         </w:rPr>
-        <w:t xml:space="preserve">application then salts and hashes the master </w:t>
-      </w:r>
-      <w:proofErr w:type="gramStart"/>
-      <w:r>
-        <w:rPr>
-          <w:lang w:val="en-US"/>
-        </w:rPr>
-        <w:t>password</w:t>
-      </w:r>
-      <w:proofErr w:type="gramEnd"/>
-    </w:p>
-    <w:p>
-      <w:pPr>
-        <w:pStyle w:val="Luettelokappale"/>
+        <w:t>application then salts and hashes the master password</w:t>
+      </w:r>
+    </w:p>
+    <w:p>
+      <w:pPr>
+        <w:pStyle w:val="ListParagraph"/>
         <w:numPr>
           <w:ilvl w:val="0"/>
           <w:numId w:val="4"/>
@@ -729,20 +687,12 @@
         <w:rPr>
           <w:lang w:val="en-US"/>
         </w:rPr>
-        <w:t xml:space="preserve">that is then sent to server to </w:t>
-      </w:r>
-      <w:proofErr w:type="gramStart"/>
-      <w:r>
-        <w:rPr>
-          <w:lang w:val="en-US"/>
-        </w:rPr>
-        <w:t>compare</w:t>
-      </w:r>
-      <w:proofErr w:type="gramEnd"/>
-    </w:p>
-    <w:p>
-      <w:pPr>
-        <w:pStyle w:val="Luettelokappale"/>
+        <w:t>that is then sent to server to compare</w:t>
+      </w:r>
+    </w:p>
+    <w:p>
+      <w:pPr>
+        <w:pStyle w:val="ListParagraph"/>
         <w:numPr>
           <w:ilvl w:val="0"/>
           <w:numId w:val="4"/>
@@ -760,7 +710,7 @@
     </w:p>
     <w:p>
       <w:pPr>
-        <w:pStyle w:val="Luettelokappale"/>
+        <w:pStyle w:val="ListParagraph"/>
         <w:numPr>
           <w:ilvl w:val="0"/>
           <w:numId w:val="4"/>
@@ -778,7 +728,7 @@
     </w:p>
     <w:p>
       <w:pPr>
-        <w:pStyle w:val="Luettelokappale"/>
+        <w:pStyle w:val="ListParagraph"/>
         <w:numPr>
           <w:ilvl w:val="0"/>
           <w:numId w:val="4"/>
@@ -791,20 +741,12 @@
         <w:rPr>
           <w:lang w:val="en-US"/>
         </w:rPr>
-        <w:t xml:space="preserve">salt for derived key stored in the </w:t>
-      </w:r>
-      <w:proofErr w:type="gramStart"/>
-      <w:r>
-        <w:rPr>
-          <w:lang w:val="en-US"/>
-        </w:rPr>
-        <w:t>database</w:t>
-      </w:r>
-      <w:proofErr w:type="gramEnd"/>
-    </w:p>
-    <w:p>
-      <w:pPr>
-        <w:pStyle w:val="Luettelokappale"/>
+        <w:t>salt for derived key stored in the database</w:t>
+      </w:r>
+    </w:p>
+    <w:p>
+      <w:pPr>
+        <w:pStyle w:val="ListParagraph"/>
         <w:numPr>
           <w:ilvl w:val="0"/>
           <w:numId w:val="4"/>
@@ -817,20 +759,12 @@
         <w:rPr>
           <w:lang w:val="en-US"/>
         </w:rPr>
-        <w:t xml:space="preserve">normal password is encrypted with derived key as encryption </w:t>
-      </w:r>
-      <w:proofErr w:type="gramStart"/>
-      <w:r>
-        <w:rPr>
-          <w:lang w:val="en-US"/>
-        </w:rPr>
-        <w:t>key</w:t>
-      </w:r>
-      <w:proofErr w:type="gramEnd"/>
-    </w:p>
-    <w:p>
-      <w:pPr>
-        <w:pStyle w:val="Luettelokappale"/>
+        <w:t>normal password is encrypted with derived key as encryption key</w:t>
+      </w:r>
+    </w:p>
+    <w:p>
+      <w:pPr>
+        <w:pStyle w:val="ListParagraph"/>
         <w:numPr>
           <w:ilvl w:val="0"/>
           <w:numId w:val="4"/>
@@ -843,20 +777,12 @@
         <w:rPr>
           <w:lang w:val="en-US"/>
         </w:rPr>
-        <w:t xml:space="preserve">encrypted password is sent to server via </w:t>
-      </w:r>
-      <w:proofErr w:type="gramStart"/>
-      <w:r>
-        <w:rPr>
-          <w:lang w:val="en-US"/>
-        </w:rPr>
-        <w:t>https</w:t>
-      </w:r>
-      <w:proofErr w:type="gramEnd"/>
-    </w:p>
-    <w:p>
-      <w:pPr>
-        <w:pStyle w:val="Luettelokappale"/>
+        <w:t>encrypted password is sent to server via https</w:t>
+      </w:r>
+    </w:p>
+    <w:p>
+      <w:pPr>
+        <w:pStyle w:val="ListParagraph"/>
         <w:numPr>
           <w:ilvl w:val="0"/>
           <w:numId w:val="4"/>
@@ -869,16 +795,93 @@
         <w:rPr>
           <w:lang w:val="en-US"/>
         </w:rPr>
-        <w:t xml:space="preserve">password is then stored in the </w:t>
-      </w:r>
-      <w:proofErr w:type="gramStart"/>
-      <w:r>
-        <w:rPr>
-          <w:lang w:val="en-US"/>
-        </w:rPr>
-        <w:t>database</w:t>
-      </w:r>
-      <w:proofErr w:type="gramEnd"/>
+        <w:t>password is then stored in the database</w:t>
+      </w:r>
+    </w:p>
+    <w:p>
+      <w:pPr>
+        <w:rPr>
+          <w:lang w:val="en-US"/>
+        </w:rPr>
+      </w:pPr>
+    </w:p>
+    <w:p>
+      <w:pPr>
+        <w:rPr>
+          <w:lang w:val="en-US"/>
+        </w:rPr>
+      </w:pPr>
+      <w:r>
+        <w:rPr>
+          <w:lang w:val="en-US"/>
+        </w:rPr>
+        <w:t>1.</w:t>
+      </w:r>
+      <w:r>
+        <w:rPr>
+          <w:lang w:val="en-US"/>
+        </w:rPr>
+        <w:t xml:space="preserve"> </w:t>
+      </w:r>
+      <w:r>
+        <w:rPr>
+          <w:lang w:val="en-US"/>
+        </w:rPr>
+        <w:t xml:space="preserve">Client to Server: Clients must be authenticated and authorized by </w:t>
+      </w:r>
+      <w:proofErr w:type="spellStart"/>
+      <w:r>
+        <w:rPr>
+          <w:lang w:val="en-US"/>
+        </w:rPr>
+        <w:t>IdentityServer</w:t>
+      </w:r>
+      <w:proofErr w:type="spellEnd"/>
+      <w:r>
+        <w:rPr>
+          <w:lang w:val="en-US"/>
+        </w:rPr>
+        <w:t xml:space="preserve"> before they can access your server.</w:t>
+      </w:r>
+    </w:p>
+    <w:p>
+      <w:pPr>
+        <w:rPr>
+          <w:lang w:val="en-US"/>
+        </w:rPr>
+      </w:pPr>
+      <w:r>
+        <w:rPr>
+          <w:lang w:val="en-US"/>
+        </w:rPr>
+        <w:t>2.</w:t>
+      </w:r>
+      <w:r>
+        <w:rPr>
+          <w:lang w:val="en-US"/>
+        </w:rPr>
+        <w:t xml:space="preserve"> </w:t>
+      </w:r>
+      <w:r>
+        <w:rPr>
+          <w:lang w:val="en-US"/>
+        </w:rPr>
+        <w:t xml:space="preserve">Server to Database: Only your server can establish a connection with your database, as controlled by the </w:t>
+      </w:r>
+      <w:proofErr w:type="spellStart"/>
+      <w:r>
+        <w:rPr>
+          <w:lang w:val="en-US"/>
+        </w:rPr>
+        <w:t>pg_hba.conf</w:t>
+      </w:r>
+      <w:proofErr w:type="spellEnd"/>
+      <w:r>
+        <w:rPr>
+          <w:lang w:val="en-US"/>
+        </w:rPr>
+        <w:t xml:space="preserve"> configuration.</w:t>
+      </w:r>
     </w:p>
     <w:sectPr>
       <w:pgSz w:w="11906" w:h="16838"/>
@@ -1680,15 +1683,15 @@
     <w:lsdException w:name="Unresolved Mention" w:semiHidden="1" w:unhideWhenUsed="1"/>
     <w:lsdException w:name="Smart Link" w:semiHidden="1" w:unhideWhenUsed="1"/>
   </w:latentStyles>
-  <w:style w:type="paragraph" w:default="1" w:styleId="Normaali">
+  <w:style w:type="paragraph" w:default="1" w:styleId="Normal">
     <w:name w:val="Normal"/>
     <w:qFormat/>
   </w:style>
-  <w:style w:type="paragraph" w:styleId="Otsikko1">
+  <w:style w:type="paragraph" w:styleId="Heading1">
     <w:name w:val="heading 1"/>
-    <w:basedOn w:val="Normaali"/>
-    <w:next w:val="Normaali"/>
-    <w:link w:val="Otsikko1Char"/>
+    <w:basedOn w:val="Normal"/>
+    <w:next w:val="Normal"/>
+    <w:link w:val="Heading1Char"/>
     <w:uiPriority w:val="9"/>
     <w:qFormat/>
     <w:rsid w:val="009621F5"/>
@@ -1705,11 +1708,11 @@
       <w:szCs w:val="40"/>
     </w:rPr>
   </w:style>
-  <w:style w:type="paragraph" w:styleId="Otsikko2">
+  <w:style w:type="paragraph" w:styleId="Heading2">
     <w:name w:val="heading 2"/>
-    <w:basedOn w:val="Normaali"/>
-    <w:next w:val="Normaali"/>
-    <w:link w:val="Otsikko2Char"/>
+    <w:basedOn w:val="Normal"/>
+    <w:next w:val="Normal"/>
+    <w:link w:val="Heading2Char"/>
     <w:uiPriority w:val="9"/>
     <w:semiHidden/>
     <w:unhideWhenUsed/>
@@ -1728,11 +1731,11 @@
       <w:szCs w:val="32"/>
     </w:rPr>
   </w:style>
-  <w:style w:type="paragraph" w:styleId="Otsikko3">
+  <w:style w:type="paragraph" w:styleId="Heading3">
     <w:name w:val="heading 3"/>
-    <w:basedOn w:val="Normaali"/>
-    <w:next w:val="Normaali"/>
-    <w:link w:val="Otsikko3Char"/>
+    <w:basedOn w:val="Normal"/>
+    <w:next w:val="Normal"/>
+    <w:link w:val="Heading3Char"/>
     <w:uiPriority w:val="9"/>
     <w:semiHidden/>
     <w:unhideWhenUsed/>
@@ -1751,11 +1754,11 @@
       <w:szCs w:val="28"/>
     </w:rPr>
   </w:style>
-  <w:style w:type="paragraph" w:styleId="Otsikko4">
+  <w:style w:type="paragraph" w:styleId="Heading4">
     <w:name w:val="heading 4"/>
-    <w:basedOn w:val="Normaali"/>
-    <w:next w:val="Normaali"/>
-    <w:link w:val="Otsikko4Char"/>
+    <w:basedOn w:val="Normal"/>
+    <w:next w:val="Normal"/>
+    <w:link w:val="Heading4Char"/>
     <w:uiPriority w:val="9"/>
     <w:semiHidden/>
     <w:unhideWhenUsed/>
@@ -1774,11 +1777,11 @@
       <w:color w:val="0F4761" w:themeColor="accent1" w:themeShade="BF"/>
     </w:rPr>
   </w:style>
-  <w:style w:type="paragraph" w:styleId="Otsikko5">
+  <w:style w:type="paragraph" w:styleId="Heading5">
     <w:name w:val="heading 5"/>
-    <w:basedOn w:val="Normaali"/>
-    <w:next w:val="Normaali"/>
-    <w:link w:val="Otsikko5Char"/>
+    <w:basedOn w:val="Normal"/>
+    <w:next w:val="Normal"/>
+    <w:link w:val="Heading5Char"/>
     <w:uiPriority w:val="9"/>
     <w:semiHidden/>
     <w:unhideWhenUsed/>
@@ -1795,11 +1798,11 @@
       <w:color w:val="0F4761" w:themeColor="accent1" w:themeShade="BF"/>
     </w:rPr>
   </w:style>
-  <w:style w:type="paragraph" w:styleId="Otsikko6">
+  <w:style w:type="paragraph" w:styleId="Heading6">
     <w:name w:val="heading 6"/>
-    <w:basedOn w:val="Normaali"/>
-    <w:next w:val="Normaali"/>
-    <w:link w:val="Otsikko6Char"/>
+    <w:basedOn w:val="Normal"/>
+    <w:next w:val="Normal"/>
+    <w:link w:val="Heading6Char"/>
     <w:uiPriority w:val="9"/>
     <w:semiHidden/>
     <w:unhideWhenUsed/>
@@ -1818,11 +1821,11 @@
       <w:color w:val="595959" w:themeColor="text1" w:themeTint="A6"/>
     </w:rPr>
   </w:style>
-  <w:style w:type="paragraph" w:styleId="Otsikko7">
+  <w:style w:type="paragraph" w:styleId="Heading7">
     <w:name w:val="heading 7"/>
-    <w:basedOn w:val="Normaali"/>
-    <w:next w:val="Normaali"/>
-    <w:link w:val="Otsikko7Char"/>
+    <w:basedOn w:val="Normal"/>
+    <w:next w:val="Normal"/>
+    <w:link w:val="Heading7Char"/>
     <w:uiPriority w:val="9"/>
     <w:semiHidden/>
     <w:unhideWhenUsed/>
@@ -1839,11 +1842,11 @@
       <w:color w:val="595959" w:themeColor="text1" w:themeTint="A6"/>
     </w:rPr>
   </w:style>
-  <w:style w:type="paragraph" w:styleId="Otsikko8">
+  <w:style w:type="paragraph" w:styleId="Heading8">
     <w:name w:val="heading 8"/>
-    <w:basedOn w:val="Normaali"/>
-    <w:next w:val="Normaali"/>
-    <w:link w:val="Otsikko8Char"/>
+    <w:basedOn w:val="Normal"/>
+    <w:next w:val="Normal"/>
+    <w:link w:val="Heading8Char"/>
     <w:uiPriority w:val="9"/>
     <w:semiHidden/>
     <w:unhideWhenUsed/>
@@ -1862,11 +1865,11 @@
       <w:color w:val="272727" w:themeColor="text1" w:themeTint="D8"/>
     </w:rPr>
   </w:style>
-  <w:style w:type="paragraph" w:styleId="Otsikko9">
+  <w:style w:type="paragraph" w:styleId="Heading9">
     <w:name w:val="heading 9"/>
-    <w:basedOn w:val="Normaali"/>
-    <w:next w:val="Normaali"/>
-    <w:link w:val="Otsikko9Char"/>
+    <w:basedOn w:val="Normal"/>
+    <w:next w:val="Normal"/>
+    <w:link w:val="Heading9Char"/>
     <w:uiPriority w:val="9"/>
     <w:semiHidden/>
     <w:unhideWhenUsed/>
@@ -1883,13 +1886,13 @@
       <w:color w:val="272727" w:themeColor="text1" w:themeTint="D8"/>
     </w:rPr>
   </w:style>
-  <w:style w:type="character" w:default="1" w:styleId="Kappaleenoletusfontti">
+  <w:style w:type="character" w:default="1" w:styleId="DefaultParagraphFont">
     <w:name w:val="Default Paragraph Font"/>
     <w:uiPriority w:val="1"/>
     <w:semiHidden/>
     <w:unhideWhenUsed/>
   </w:style>
-  <w:style w:type="table" w:default="1" w:styleId="Normaalitaulukko">
+  <w:style w:type="table" w:default="1" w:styleId="TableNormal">
     <w:name w:val="Normal Table"/>
     <w:uiPriority w:val="99"/>
     <w:semiHidden/>
@@ -1904,16 +1907,16 @@
       </w:tblCellMar>
     </w:tblPr>
   </w:style>
-  <w:style w:type="numbering" w:default="1" w:styleId="Eiluetteloa">
+  <w:style w:type="numbering" w:default="1" w:styleId="NoList">
     <w:name w:val="No List"/>
     <w:uiPriority w:val="99"/>
     <w:semiHidden/>
     <w:unhideWhenUsed/>
   </w:style>
-  <w:style w:type="character" w:customStyle="1" w:styleId="Otsikko1Char">
-    <w:name w:val="Otsikko 1 Char"/>
-    <w:basedOn w:val="Kappaleenoletusfontti"/>
-    <w:link w:val="Otsikko1"/>
+  <w:style w:type="character" w:customStyle="1" w:styleId="Heading1Char">
+    <w:name w:val="Heading 1 Char"/>
+    <w:basedOn w:val="DefaultParagraphFont"/>
+    <w:link w:val="Heading1"/>
     <w:uiPriority w:val="9"/>
     <w:rsid w:val="009621F5"/>
     <w:rPr>
@@ -1923,10 +1926,10 @@
       <w:szCs w:val="40"/>
     </w:rPr>
   </w:style>
-  <w:style w:type="character" w:customStyle="1" w:styleId="Otsikko2Char">
-    <w:name w:val="Otsikko 2 Char"/>
-    <w:basedOn w:val="Kappaleenoletusfontti"/>
-    <w:link w:val="Otsikko2"/>
+  <w:style w:type="character" w:customStyle="1" w:styleId="Heading2Char">
+    <w:name w:val="Heading 2 Char"/>
+    <w:basedOn w:val="DefaultParagraphFont"/>
+    <w:link w:val="Heading2"/>
     <w:uiPriority w:val="9"/>
     <w:semiHidden/>
     <w:rsid w:val="009621F5"/>
@@ -1937,10 +1940,10 @@
       <w:szCs w:val="32"/>
     </w:rPr>
   </w:style>
-  <w:style w:type="character" w:customStyle="1" w:styleId="Otsikko3Char">
-    <w:name w:val="Otsikko 3 Char"/>
-    <w:basedOn w:val="Kappaleenoletusfontti"/>
-    <w:link w:val="Otsikko3"/>
+  <w:style w:type="character" w:customStyle="1" w:styleId="Heading3Char">
+    <w:name w:val="Heading 3 Char"/>
+    <w:basedOn w:val="DefaultParagraphFont"/>
+    <w:link w:val="Heading3"/>
     <w:uiPriority w:val="9"/>
     <w:semiHidden/>
     <w:rsid w:val="009621F5"/>
@@ -1951,10 +1954,10 @@
       <w:szCs w:val="28"/>
     </w:rPr>
   </w:style>
-  <w:style w:type="character" w:customStyle="1" w:styleId="Otsikko4Char">
-    <w:name w:val="Otsikko 4 Char"/>
-    <w:basedOn w:val="Kappaleenoletusfontti"/>
-    <w:link w:val="Otsikko4"/>
+  <w:style w:type="character" w:customStyle="1" w:styleId="Heading4Char">
+    <w:name w:val="Heading 4 Char"/>
+    <w:basedOn w:val="DefaultParagraphFont"/>
+    <w:link w:val="Heading4"/>
     <w:uiPriority w:val="9"/>
     <w:semiHidden/>
     <w:rsid w:val="009621F5"/>
@@ -1965,10 +1968,10 @@
       <w:color w:val="0F4761" w:themeColor="accent1" w:themeShade="BF"/>
     </w:rPr>
   </w:style>
-  <w:style w:type="character" w:customStyle="1" w:styleId="Otsikko5Char">
-    <w:name w:val="Otsikko 5 Char"/>
-    <w:basedOn w:val="Kappaleenoletusfontti"/>
-    <w:link w:val="Otsikko5"/>
+  <w:style w:type="character" w:customStyle="1" w:styleId="Heading5Char">
+    <w:name w:val="Heading 5 Char"/>
+    <w:basedOn w:val="DefaultParagraphFont"/>
+    <w:link w:val="Heading5"/>
     <w:uiPriority w:val="9"/>
     <w:semiHidden/>
     <w:rsid w:val="009621F5"/>
@@ -1977,10 +1980,10 @@
       <w:color w:val="0F4761" w:themeColor="accent1" w:themeShade="BF"/>
     </w:rPr>
   </w:style>
-  <w:style w:type="character" w:customStyle="1" w:styleId="Otsikko6Char">
-    <w:name w:val="Otsikko 6 Char"/>
-    <w:basedOn w:val="Kappaleenoletusfontti"/>
-    <w:link w:val="Otsikko6"/>
+  <w:style w:type="character" w:customStyle="1" w:styleId="Heading6Char">
+    <w:name w:val="Heading 6 Char"/>
+    <w:basedOn w:val="DefaultParagraphFont"/>
+    <w:link w:val="Heading6"/>
     <w:uiPriority w:val="9"/>
     <w:semiHidden/>
     <w:rsid w:val="009621F5"/>
@@ -1991,10 +1994,10 @@
       <w:color w:val="595959" w:themeColor="text1" w:themeTint="A6"/>
     </w:rPr>
   </w:style>
-  <w:style w:type="character" w:customStyle="1" w:styleId="Otsikko7Char">
-    <w:name w:val="Otsikko 7 Char"/>
-    <w:basedOn w:val="Kappaleenoletusfontti"/>
-    <w:link w:val="Otsikko7"/>
+  <w:style w:type="character" w:customStyle="1" w:styleId="Heading7Char">
+    <w:name w:val="Heading 7 Char"/>
+    <w:basedOn w:val="DefaultParagraphFont"/>
+    <w:link w:val="Heading7"/>
     <w:uiPriority w:val="9"/>
     <w:semiHidden/>
     <w:rsid w:val="009621F5"/>
@@ -2003,10 +2006,10 @@
       <w:color w:val="595959" w:themeColor="text1" w:themeTint="A6"/>
     </w:rPr>
   </w:style>
-  <w:style w:type="character" w:customStyle="1" w:styleId="Otsikko8Char">
-    <w:name w:val="Otsikko 8 Char"/>
-    <w:basedOn w:val="Kappaleenoletusfontti"/>
-    <w:link w:val="Otsikko8"/>
+  <w:style w:type="character" w:customStyle="1" w:styleId="Heading8Char">
+    <w:name w:val="Heading 8 Char"/>
+    <w:basedOn w:val="DefaultParagraphFont"/>
+    <w:link w:val="Heading8"/>
     <w:uiPriority w:val="9"/>
     <w:semiHidden/>
     <w:rsid w:val="009621F5"/>
@@ -2017,10 +2020,10 @@
       <w:color w:val="272727" w:themeColor="text1" w:themeTint="D8"/>
     </w:rPr>
   </w:style>
-  <w:style w:type="character" w:customStyle="1" w:styleId="Otsikko9Char">
-    <w:name w:val="Otsikko 9 Char"/>
-    <w:basedOn w:val="Kappaleenoletusfontti"/>
-    <w:link w:val="Otsikko9"/>
+  <w:style w:type="character" w:customStyle="1" w:styleId="Heading9Char">
+    <w:name w:val="Heading 9 Char"/>
+    <w:basedOn w:val="DefaultParagraphFont"/>
+    <w:link w:val="Heading9"/>
     <w:uiPriority w:val="9"/>
     <w:semiHidden/>
     <w:rsid w:val="009621F5"/>
@@ -2029,11 +2032,11 @@
       <w:color w:val="272727" w:themeColor="text1" w:themeTint="D8"/>
     </w:rPr>
   </w:style>
-  <w:style w:type="paragraph" w:styleId="Otsikko">
+  <w:style w:type="paragraph" w:styleId="Title">
     <w:name w:val="Title"/>
-    <w:basedOn w:val="Normaali"/>
-    <w:next w:val="Normaali"/>
-    <w:link w:val="OtsikkoChar"/>
+    <w:basedOn w:val="Normal"/>
+    <w:next w:val="Normal"/>
+    <w:link w:val="TitleChar"/>
     <w:uiPriority w:val="10"/>
     <w:qFormat/>
     <w:rsid w:val="009621F5"/>
@@ -2049,10 +2052,10 @@
       <w:szCs w:val="56"/>
     </w:rPr>
   </w:style>
-  <w:style w:type="character" w:customStyle="1" w:styleId="OtsikkoChar">
-    <w:name w:val="Otsikko Char"/>
-    <w:basedOn w:val="Kappaleenoletusfontti"/>
-    <w:link w:val="Otsikko"/>
+  <w:style w:type="character" w:customStyle="1" w:styleId="TitleChar">
+    <w:name w:val="Title Char"/>
+    <w:basedOn w:val="DefaultParagraphFont"/>
+    <w:link w:val="Title"/>
     <w:uiPriority w:val="10"/>
     <w:rsid w:val="009621F5"/>
     <w:rPr>
@@ -2063,11 +2066,11 @@
       <w:szCs w:val="56"/>
     </w:rPr>
   </w:style>
-  <w:style w:type="paragraph" w:styleId="Alaotsikko">
+  <w:style w:type="paragraph" w:styleId="Subtitle">
     <w:name w:val="Subtitle"/>
-    <w:basedOn w:val="Normaali"/>
-    <w:next w:val="Normaali"/>
-    <w:link w:val="AlaotsikkoChar"/>
+    <w:basedOn w:val="Normal"/>
+    <w:next w:val="Normal"/>
+    <w:link w:val="SubtitleChar"/>
     <w:uiPriority w:val="11"/>
     <w:qFormat/>
     <w:rsid w:val="009621F5"/>
@@ -2084,10 +2087,10 @@
       <w:szCs w:val="28"/>
     </w:rPr>
   </w:style>
-  <w:style w:type="character" w:customStyle="1" w:styleId="AlaotsikkoChar">
-    <w:name w:val="Alaotsikko Char"/>
-    <w:basedOn w:val="Kappaleenoletusfontti"/>
-    <w:link w:val="Alaotsikko"/>
+  <w:style w:type="character" w:customStyle="1" w:styleId="SubtitleChar">
+    <w:name w:val="Subtitle Char"/>
+    <w:basedOn w:val="DefaultParagraphFont"/>
+    <w:link w:val="Subtitle"/>
     <w:uiPriority w:val="11"/>
     <w:rsid w:val="009621F5"/>
     <w:rPr>
@@ -2098,11 +2101,11 @@
       <w:szCs w:val="28"/>
     </w:rPr>
   </w:style>
-  <w:style w:type="paragraph" w:styleId="Lainaus">
+  <w:style w:type="paragraph" w:styleId="Quote">
     <w:name w:val="Quote"/>
-    <w:basedOn w:val="Normaali"/>
-    <w:next w:val="Normaali"/>
-    <w:link w:val="LainausChar"/>
+    <w:basedOn w:val="Normal"/>
+    <w:next w:val="Normal"/>
+    <w:link w:val="QuoteChar"/>
     <w:uiPriority w:val="29"/>
     <w:qFormat/>
     <w:rsid w:val="009621F5"/>
@@ -2116,10 +2119,10 @@
       <w:color w:val="404040" w:themeColor="text1" w:themeTint="BF"/>
     </w:rPr>
   </w:style>
-  <w:style w:type="character" w:customStyle="1" w:styleId="LainausChar">
-    <w:name w:val="Lainaus Char"/>
-    <w:basedOn w:val="Kappaleenoletusfontti"/>
-    <w:link w:val="Lainaus"/>
+  <w:style w:type="character" w:customStyle="1" w:styleId="QuoteChar">
+    <w:name w:val="Quote Char"/>
+    <w:basedOn w:val="DefaultParagraphFont"/>
+    <w:link w:val="Quote"/>
     <w:uiPriority w:val="29"/>
     <w:rsid w:val="009621F5"/>
     <w:rPr>
@@ -2128,9 +2131,9 @@
       <w:color w:val="404040" w:themeColor="text1" w:themeTint="BF"/>
     </w:rPr>
   </w:style>
-  <w:style w:type="paragraph" w:styleId="Luettelokappale">
+  <w:style w:type="paragraph" w:styleId="ListParagraph">
     <w:name w:val="List Paragraph"/>
-    <w:basedOn w:val="Normaali"/>
+    <w:basedOn w:val="Normal"/>
     <w:uiPriority w:val="34"/>
     <w:qFormat/>
     <w:rsid w:val="009621F5"/>
@@ -2139,9 +2142,9 @@
       <w:contextualSpacing/>
     </w:pPr>
   </w:style>
-  <w:style w:type="character" w:styleId="Voimakaskorostus">
+  <w:style w:type="character" w:styleId="IntenseEmphasis">
     <w:name w:val="Intense Emphasis"/>
-    <w:basedOn w:val="Kappaleenoletusfontti"/>
+    <w:basedOn w:val="DefaultParagraphFont"/>
     <w:uiPriority w:val="21"/>
     <w:qFormat/>
     <w:rsid w:val="009621F5"/>
@@ -2151,11 +2154,11 @@
       <w:color w:val="0F4761" w:themeColor="accent1" w:themeShade="BF"/>
     </w:rPr>
   </w:style>
-  <w:style w:type="paragraph" w:styleId="Erottuvalainaus">
+  <w:style w:type="paragraph" w:styleId="IntenseQuote">
     <w:name w:val="Intense Quote"/>
-    <w:basedOn w:val="Normaali"/>
-    <w:next w:val="Normaali"/>
-    <w:link w:val="ErottuvalainausChar"/>
+    <w:basedOn w:val="Normal"/>
+    <w:next w:val="Normal"/>
+    <w:link w:val="IntenseQuoteChar"/>
     <w:uiPriority w:val="30"/>
     <w:qFormat/>
     <w:rsid w:val="009621F5"/>
@@ -2174,10 +2177,10 @@
       <w:color w:val="0F4761" w:themeColor="accent1" w:themeShade="BF"/>
     </w:rPr>
   </w:style>
-  <w:style w:type="character" w:customStyle="1" w:styleId="ErottuvalainausChar">
-    <w:name w:val="Erottuva lainaus Char"/>
-    <w:basedOn w:val="Kappaleenoletusfontti"/>
-    <w:link w:val="Erottuvalainaus"/>
+  <w:style w:type="character" w:customStyle="1" w:styleId="IntenseQuoteChar">
+    <w:name w:val="Intense Quote Char"/>
+    <w:basedOn w:val="DefaultParagraphFont"/>
+    <w:link w:val="IntenseQuote"/>
     <w:uiPriority w:val="30"/>
     <w:rsid w:val="009621F5"/>
     <w:rPr>
@@ -2186,9 +2189,9 @@
       <w:color w:val="0F4761" w:themeColor="accent1" w:themeShade="BF"/>
     </w:rPr>
   </w:style>
-  <w:style w:type="character" w:styleId="Erottuvaviittaus">
+  <w:style w:type="character" w:styleId="IntenseReference">
     <w:name w:val="Intense Reference"/>
-    <w:basedOn w:val="Kappaleenoletusfontti"/>
+    <w:basedOn w:val="DefaultParagraphFont"/>
     <w:uiPriority w:val="32"/>
     <w:qFormat/>
     <w:rsid w:val="009621F5"/>
@@ -2200,9 +2203,9 @@
       <w:spacing w:val="5"/>
     </w:rPr>
   </w:style>
-  <w:style w:type="character" w:styleId="Hyperlinkki">
+  <w:style w:type="character" w:styleId="Hyperlink">
     <w:name w:val="Hyperlink"/>
-    <w:basedOn w:val="Kappaleenoletusfontti"/>
+    <w:basedOn w:val="DefaultParagraphFont"/>
     <w:uiPriority w:val="99"/>
     <w:unhideWhenUsed/>
     <w:rsid w:val="009621F5"/>
@@ -2211,9 +2214,9 @@
       <w:u w:val="single"/>
     </w:rPr>
   </w:style>
-  <w:style w:type="character" w:styleId="Ratkaisematonmaininta">
+  <w:style w:type="character" w:styleId="UnresolvedMention">
     <w:name w:val="Unresolved Mention"/>
-    <w:basedOn w:val="Kappaleenoletusfontti"/>
+    <w:basedOn w:val="DefaultParagraphFont"/>
     <w:uiPriority w:val="99"/>
     <w:semiHidden/>
     <w:unhideWhenUsed/>

</xml_diff>